<commit_message>
17.05.2023 fin de journée
</commit_message>
<xml_diff>
--- a/Memo Intellij.docx
+++ b/Memo Intellij.docx
@@ -61,7 +61,15 @@
           <w:b/>
           <w:u w:val="single"/>
         </w:rPr>
-        <w:t>Plugins indispensables si projet Eclipse</w:t>
+        <w:t xml:space="preserve">Plugin </w:t>
+      </w:r>
+      <w:r>
+        <w:rPr>
+          <w:rFonts w:ascii="Arial" w:hAnsi="Arial"/>
+          <w:b/>
+          <w:u w:val="single"/>
+        </w:rPr>
+        <w:t>si projet Eclipse</w:t>
       </w:r>
     </w:p>
     <w:p>
@@ -98,28 +106,111 @@
         <w:rPr>
           <w:rFonts w:ascii="Arial" w:hAnsi="Arial"/>
         </w:rPr>
-        <w:t>Permet d'utiliser le formateur de code Java d'Eclipse directement à partir d'IntelliJ. R</w:t>
-      </w:r>
-      <w:r>
-        <w:rPr>
-          <w:rFonts w:ascii="Arial" w:hAnsi="Arial"/>
-        </w:rPr>
-        <w:t>éso</w:t>
-      </w:r>
-      <w:r>
-        <w:rPr>
-          <w:rFonts w:ascii="Arial" w:hAnsi="Arial"/>
-        </w:rPr>
-        <w:t>ut le problème du maintien d'un style de code commun dans les environnements d'équipe où IDEA et Eclipse sont utilisés.</w:t>
-      </w:r>
-    </w:p>
-    <w:p>
-      <w:pPr>
-        <w:rPr>
-          <w:rFonts w:ascii="Arial" w:hAnsi="Arial"/>
-        </w:rPr>
-      </w:pPr>
-      <w:hyperlink r:id="rId5" w:history="1">
+        <w:t>Permet d'utiliser le formateur de code Java d'Eclipse d</w:t>
+      </w:r>
+      <w:r>
+        <w:rPr>
+          <w:rFonts w:ascii="Arial" w:hAnsi="Arial"/>
+        </w:rPr>
+        <w:t>irectement à partir d'IntelliJ.</w:t>
+      </w:r>
+    </w:p>
+    <w:p>
+      <w:pPr>
+        <w:rPr>
+          <w:rFonts w:ascii="Arial" w:hAnsi="Arial"/>
+        </w:rPr>
+      </w:pPr>
+      <w:r>
+        <w:rPr>
+          <w:rFonts w:ascii="Arial" w:hAnsi="Arial"/>
+        </w:rPr>
+        <w:t xml:space="preserve">Nécessaire, voir indispensable, si le projet utilise des configurations de lancement </w:t>
+      </w:r>
+      <w:proofErr w:type="gramStart"/>
+      <w:r>
+        <w:rPr>
+          <w:rFonts w:ascii="Arial" w:hAnsi="Arial"/>
+        </w:rPr>
+        <w:t>(.</w:t>
+      </w:r>
+      <w:proofErr w:type="spellStart"/>
+      <w:r>
+        <w:rPr>
+          <w:rFonts w:ascii="Arial" w:hAnsi="Arial"/>
+        </w:rPr>
+        <w:t>launch</w:t>
+      </w:r>
+      <w:proofErr w:type="spellEnd"/>
+      <w:proofErr w:type="gramEnd"/>
+      <w:r>
+        <w:rPr>
+          <w:rFonts w:ascii="Arial" w:hAnsi="Arial"/>
+        </w:rPr>
+        <w:t>).</w:t>
+      </w:r>
+    </w:p>
+    <w:p>
+      <w:pPr>
+        <w:rPr>
+          <w:rFonts w:ascii="Arial" w:hAnsi="Arial"/>
+        </w:rPr>
+      </w:pPr>
+      <w:r>
+        <w:rPr>
+          <w:rFonts w:ascii="Arial" w:hAnsi="Arial"/>
+        </w:rPr>
+        <w:t xml:space="preserve">Pas utilisé pour les projets </w:t>
+      </w:r>
+      <w:proofErr w:type="spellStart"/>
+      <w:r>
+        <w:rPr>
+          <w:rFonts w:ascii="Arial" w:hAnsi="Arial"/>
+        </w:rPr>
+        <w:t>TRS_commun</w:t>
+      </w:r>
+      <w:proofErr w:type="spellEnd"/>
+      <w:r>
+        <w:rPr>
+          <w:rFonts w:ascii="Arial" w:hAnsi="Arial"/>
+        </w:rPr>
+        <w:t xml:space="preserve"> et </w:t>
+      </w:r>
+      <w:proofErr w:type="spellStart"/>
+      <w:r>
+        <w:rPr>
+          <w:rFonts w:ascii="Arial" w:hAnsi="Arial"/>
+        </w:rPr>
+        <w:t>TRS_preva</w:t>
+      </w:r>
+      <w:proofErr w:type="spellEnd"/>
+      <w:r>
+        <w:rPr>
+          <w:rFonts w:ascii="Arial" w:hAnsi="Arial"/>
+        </w:rPr>
+        <w:t>.</w:t>
+      </w:r>
+    </w:p>
+    <w:p>
+      <w:pPr>
+        <w:rPr>
+          <w:rFonts w:ascii="Arial" w:hAnsi="Arial"/>
+        </w:rPr>
+      </w:pPr>
+      <w:r>
+        <w:rPr>
+          <w:rFonts w:ascii="Arial" w:hAnsi="Arial"/>
+        </w:rPr>
+        <w:t>Pas testé personnellement.</w:t>
+      </w:r>
+    </w:p>
+    <w:p>
+      <w:pPr>
+        <w:rPr>
+          <w:rFonts w:ascii="Arial" w:hAnsi="Arial"/>
+        </w:rPr>
+      </w:pPr>
+      <w:hyperlink r:id="rId5" w:anchor="instructions" w:history="1">
         <w:r>
           <w:rPr>
             <w:rStyle w:val="Lienhypertexte"/>
@@ -371,6 +462,95 @@
           <w:rFonts w:ascii="Arial" w:hAnsi="Arial"/>
         </w:rPr>
       </w:pPr>
+      <w:proofErr w:type="spellStart"/>
+      <w:r>
+        <w:rPr>
+          <w:rFonts w:ascii="Arial" w:hAnsi="Arial"/>
+        </w:rPr>
+        <w:t>Ideolog</w:t>
+      </w:r>
+      <w:proofErr w:type="spellEnd"/>
+      <w:r>
+        <w:rPr>
+          <w:rFonts w:ascii="Arial" w:hAnsi="Arial"/>
+        </w:rPr>
+        <w:tab/>
+      </w:r>
+      <w:r>
+        <w:rPr>
+          <w:rFonts w:ascii="Arial" w:hAnsi="Arial"/>
+        </w:rPr>
+        <w:tab/>
+      </w:r>
+      <w:r>
+        <w:rPr>
+          <w:rFonts w:ascii="Arial" w:hAnsi="Arial"/>
+        </w:rPr>
+        <w:tab/>
+      </w:r>
+      <w:r>
+        <w:rPr>
+          <w:rFonts w:ascii="Arial" w:hAnsi="Arial"/>
+        </w:rPr>
+        <w:tab/>
+        <w:t xml:space="preserve">permet de mettre en couleur les états </w:t>
+      </w:r>
+      <w:proofErr w:type="spellStart"/>
+      <w:r>
+        <w:rPr>
+          <w:rFonts w:ascii="Arial" w:hAnsi="Arial"/>
+        </w:rPr>
+        <w:t>debug</w:t>
+      </w:r>
+      <w:proofErr w:type="spellEnd"/>
+      <w:r>
+        <w:rPr>
+          <w:rFonts w:ascii="Arial" w:hAnsi="Arial"/>
+        </w:rPr>
+        <w:t>/info/</w:t>
+      </w:r>
+      <w:proofErr w:type="spellStart"/>
+      <w:r>
+        <w:rPr>
+          <w:rFonts w:ascii="Arial" w:hAnsi="Arial"/>
+        </w:rPr>
+        <w:t>warn</w:t>
+      </w:r>
+      <w:proofErr w:type="spellEnd"/>
+      <w:r>
+        <w:rPr>
+          <w:rFonts w:ascii="Arial" w:hAnsi="Arial"/>
+        </w:rPr>
+        <w:t>/</w:t>
+      </w:r>
+      <w:proofErr w:type="spellStart"/>
+      <w:r>
+        <w:rPr>
+          <w:rFonts w:ascii="Arial" w:hAnsi="Arial"/>
+        </w:rPr>
+        <w:t>error</w:t>
+      </w:r>
+      <w:proofErr w:type="spellEnd"/>
+      <w:r>
+        <w:rPr>
+          <w:rFonts w:ascii="Arial" w:hAnsi="Arial"/>
+        </w:rPr>
+        <w:t>/fatal</w:t>
+      </w:r>
+    </w:p>
+    <w:p>
+      <w:pPr>
+        <w:rPr>
+          <w:rFonts w:ascii="Arial" w:hAnsi="Arial"/>
+        </w:rPr>
+      </w:pPr>
+    </w:p>
+    <w:p>
+      <w:pPr>
+        <w:rPr>
+          <w:rFonts w:ascii="Arial" w:hAnsi="Arial"/>
+        </w:rPr>
+      </w:pPr>
     </w:p>
     <w:p>
       <w:pPr>
@@ -633,134 +813,442 @@
         <w:rPr>
           <w:rFonts w:ascii="Arial" w:hAnsi="Arial"/>
         </w:rPr>
-        <w:t xml:space="preserve"> create</w:t>
-      </w:r>
-    </w:p>
-    <w:p>
-      <w:pPr>
-        <w:rPr>
-          <w:rFonts w:ascii="Arial" w:hAnsi="Arial"/>
-        </w:rPr>
-      </w:pPr>
-    </w:p>
-    <w:p>
-      <w:pPr>
-        <w:rPr>
-          <w:rFonts w:ascii="Arial" w:hAnsi="Arial"/>
-        </w:rPr>
-      </w:pPr>
-    </w:p>
-    <w:p>
-      <w:pPr>
-        <w:rPr>
-          <w:rFonts w:ascii="Arial" w:hAnsi="Arial"/>
-          <w:b/>
-          <w:u w:val="single"/>
-        </w:rPr>
-      </w:pPr>
-      <w:r>
-        <w:rPr>
-          <w:rFonts w:ascii="Arial" w:hAnsi="Arial"/>
-          <w:b/>
-          <w:u w:val="single"/>
-        </w:rPr>
-        <w:t>Raccourcis</w:t>
-      </w:r>
-      <w:r>
-        <w:rPr>
-          <w:rFonts w:ascii="Arial" w:hAnsi="Arial"/>
-          <w:b/>
-          <w:u w:val="single"/>
-        </w:rPr>
-        <w:t xml:space="preserve"> clefs</w:t>
-      </w:r>
-    </w:p>
-    <w:p>
-      <w:pPr>
-        <w:rPr>
-          <w:rFonts w:ascii="Arial" w:hAnsi="Arial"/>
-        </w:rPr>
-      </w:pPr>
-      <w:r>
-        <w:rPr>
-          <w:rFonts w:ascii="Arial" w:hAnsi="Arial"/>
-        </w:rPr>
-        <w:t>CTRL + B sur usage : affiche la déclaration</w:t>
-      </w:r>
-    </w:p>
-    <w:p>
-      <w:pPr>
-        <w:rPr>
-          <w:rFonts w:ascii="Arial" w:hAnsi="Arial"/>
-        </w:rPr>
-      </w:pPr>
-    </w:p>
-    <w:p>
-      <w:pPr>
-        <w:rPr>
-          <w:rFonts w:ascii="Arial" w:hAnsi="Arial"/>
-        </w:rPr>
-      </w:pPr>
-    </w:p>
-    <w:p>
-      <w:pPr>
-        <w:rPr>
-          <w:rFonts w:ascii="Arial" w:hAnsi="Arial"/>
-          <w:b/>
-          <w:u w:val="single"/>
-        </w:rPr>
-      </w:pPr>
-      <w:r>
-        <w:rPr>
-          <w:rFonts w:ascii="Arial" w:hAnsi="Arial"/>
-          <w:b/>
-          <w:u w:val="single"/>
-        </w:rPr>
-        <w:t>Divers</w:t>
-      </w:r>
-    </w:p>
-    <w:p>
-      <w:pPr>
-        <w:rPr>
-          <w:rFonts w:ascii="Arial" w:hAnsi="Arial"/>
-        </w:rPr>
-      </w:pPr>
-      <w:r>
-        <w:rPr>
-          <w:rFonts w:ascii="Arial" w:hAnsi="Arial"/>
-        </w:rPr>
-        <w:t>Settings :</w:t>
-      </w:r>
-      <w:r>
-        <w:rPr>
-          <w:rFonts w:ascii="Arial" w:hAnsi="Arial"/>
-        </w:rPr>
-        <w:tab/>
-        <w:t>l’</w:t>
-      </w:r>
-      <w:r>
-        <w:rPr>
-          <w:rFonts w:ascii="Arial" w:hAnsi="Arial"/>
-        </w:rPr>
-        <w:t>icône</w:t>
-      </w:r>
-      <w:r>
-        <w:rPr>
-          <w:rFonts w:ascii="Arial" w:hAnsi="Arial"/>
-        </w:rPr>
         <w:t xml:space="preserve"> </w:t>
       </w:r>
+      <w:proofErr w:type="spellStart"/>
+      <w:r>
+        <w:rPr>
+          <w:rFonts w:ascii="Arial" w:hAnsi="Arial"/>
+        </w:rPr>
+        <w:t>create</w:t>
+      </w:r>
+      <w:proofErr w:type="spellEnd"/>
+    </w:p>
+    <w:p>
+      <w:pPr>
+        <w:rPr>
+          <w:rFonts w:ascii="Arial" w:hAnsi="Arial"/>
+        </w:rPr>
+      </w:pPr>
+    </w:p>
+    <w:p>
+      <w:pPr>
+        <w:rPr>
+          <w:rFonts w:ascii="Arial" w:hAnsi="Arial"/>
+          <w:i/>
+        </w:rPr>
+      </w:pPr>
+      <w:r>
+        <w:rPr>
+          <w:rFonts w:ascii="Arial" w:hAnsi="Arial"/>
+          <w:i/>
+          <w:color w:val="FF0000"/>
+        </w:rPr>
+        <w:t>Voir la suite page suivante</w:t>
+      </w:r>
+      <w:r>
+        <w:rPr>
+          <w:rFonts w:ascii="Arial" w:hAnsi="Arial"/>
+          <w:i/>
+        </w:rPr>
+        <w:br w:type="page"/>
+      </w:r>
+    </w:p>
+    <w:p>
+      <w:pPr>
+        <w:rPr>
+          <w:rFonts w:ascii="Arial" w:hAnsi="Arial"/>
+        </w:rPr>
+      </w:pPr>
+      <w:r>
+        <w:rPr>
+          <w:rFonts w:ascii="Arial" w:hAnsi="Arial"/>
+        </w:rPr>
+        <w:lastRenderedPageBreak/>
+        <w:t>C</w:t>
+      </w:r>
+      <w:r>
+        <w:rPr>
+          <w:rFonts w:ascii="Arial" w:hAnsi="Arial" w:hint="eastAsia"/>
+        </w:rPr>
+        <w:t xml:space="preserve">onfigurer IntelliJ IDEA pour </w:t>
+      </w:r>
+      <w:r>
+        <w:rPr>
+          <w:rFonts w:ascii="Arial" w:hAnsi="Arial"/>
+        </w:rPr>
+        <w:t xml:space="preserve">ne pas </w:t>
+      </w:r>
+      <w:r>
+        <w:rPr>
+          <w:rFonts w:ascii="Arial" w:hAnsi="Arial" w:hint="eastAsia"/>
+        </w:rPr>
+        <w:t>effectuer toutes les op</w:t>
+      </w:r>
+      <w:r>
+        <w:rPr>
+          <w:rFonts w:ascii="Arial" w:hAnsi="Arial" w:hint="eastAsia"/>
+        </w:rPr>
+        <w:t>é</w:t>
+      </w:r>
+      <w:r>
+        <w:rPr>
+          <w:rFonts w:ascii="Arial" w:hAnsi="Arial" w:hint="eastAsia"/>
+        </w:rPr>
+        <w:t>rations de branche (telles que l'extraction, la fusion, la suppression, etc.) simulta</w:t>
+      </w:r>
+      <w:r>
+        <w:rPr>
+          <w:rFonts w:ascii="Arial" w:hAnsi="Arial"/>
+        </w:rPr>
+        <w:t>ném</w:t>
+      </w:r>
+      <w:r>
+        <w:rPr>
+          <w:rFonts w:ascii="Arial" w:hAnsi="Arial" w:hint="eastAsia"/>
+        </w:rPr>
+        <w:t xml:space="preserve">ent sur toutes les racines comme s'il s'agissait d'un </w:t>
+      </w:r>
+      <w:r>
+        <w:rPr>
+          <w:rFonts w:ascii="Arial" w:hAnsi="Arial"/>
+        </w:rPr>
+        <w:t>référentiel</w:t>
+      </w:r>
+      <w:r>
+        <w:rPr>
+          <w:rFonts w:ascii="Arial" w:hAnsi="Arial" w:hint="eastAsia"/>
+        </w:rPr>
+        <w:t xml:space="preserve"> unique.</w:t>
+      </w:r>
+    </w:p>
+    <w:p>
+      <w:pPr>
+        <w:rPr>
+          <w:rFonts w:ascii="Arial" w:hAnsi="Arial"/>
+        </w:rPr>
+      </w:pPr>
+      <w:bookmarkStart w:id="0" w:name="_GoBack"/>
+      <w:bookmarkEnd w:id="0"/>
+    </w:p>
+    <w:p>
+      <w:pPr>
+        <w:rPr>
+          <w:rFonts w:ascii="Arial" w:hAnsi="Arial"/>
+        </w:rPr>
+      </w:pPr>
       <w:r>
         <w:rPr>
           <w:rFonts w:ascii="Arial" w:hAnsi="Arial"/>
           <w:noProof/>
           <w:lang w:eastAsia="fr-FR" w:bidi="ar-SA"/>
         </w:rPr>
+        <mc:AlternateContent>
+          <mc:Choice Requires="wpg">
+            <w:drawing>
+              <wp:anchor distT="0" distB="0" distL="114300" distR="114300" simplePos="0" relativeHeight="251666432" behindDoc="0" locked="1" layoutInCell="1" allowOverlap="1">
+                <wp:simplePos x="0" y="0"/>
+                <wp:positionH relativeFrom="margin">
+                  <wp:align>left</wp:align>
+                </wp:positionH>
+                <wp:positionV relativeFrom="paragraph">
+                  <wp:posOffset>46355</wp:posOffset>
+                </wp:positionV>
+                <wp:extent cx="5072400" cy="4183200"/>
+                <wp:effectExtent l="0" t="0" r="13970" b="27305"/>
+                <wp:wrapNone/>
+                <wp:docPr id="9" name="Groupe 9"/>
+                <wp:cNvGraphicFramePr/>
+                <a:graphic xmlns:a="http://schemas.openxmlformats.org/drawingml/2006/main">
+                  <a:graphicData uri="http://schemas.microsoft.com/office/word/2010/wordprocessingGroup">
+                    <wpg:wgp>
+                      <wpg:cNvGrpSpPr/>
+                      <wpg:grpSpPr>
+                        <a:xfrm>
+                          <a:off x="0" y="0"/>
+                          <a:ext cx="5072400" cy="4183200"/>
+                          <a:chOff x="0" y="0"/>
+                          <a:chExt cx="5067300" cy="4184650"/>
+                        </a:xfrm>
+                      </wpg:grpSpPr>
+                      <wps:wsp>
+                        <wps:cNvPr id="3" name="Ellipse 3"/>
+                        <wps:cNvSpPr/>
+                        <wps:spPr>
+                          <a:xfrm>
+                            <a:off x="146050" y="0"/>
+                            <a:ext cx="673100" cy="292100"/>
+                          </a:xfrm>
+                          <a:prstGeom prst="ellipse">
+                            <a:avLst/>
+                          </a:prstGeom>
+                          <a:noFill/>
+                          <a:ln w="9525" cap="flat" cmpd="sng" algn="ctr">
+                            <a:solidFill>
+                              <a:srgbClr val="FF0000"/>
+                            </a:solidFill>
+                            <a:prstDash val="solid"/>
+                            <a:round/>
+                            <a:headEnd type="none" w="med" len="med"/>
+                            <a:tailEnd type="none" w="med" len="med"/>
+                          </a:ln>
+                        </wps:spPr>
+                        <wps:style>
+                          <a:lnRef idx="0">
+                            <a:scrgbClr r="0" g="0" b="0"/>
+                          </a:lnRef>
+                          <a:fillRef idx="0">
+                            <a:scrgbClr r="0" g="0" b="0"/>
+                          </a:fillRef>
+                          <a:effectRef idx="0">
+                            <a:scrgbClr r="0" g="0" b="0"/>
+                          </a:effectRef>
+                          <a:fontRef idx="minor">
+                            <a:schemeClr val="accent2"/>
+                          </a:fontRef>
+                        </wps:style>
+                        <wps:bodyPr rot="0" spcFirstLastPara="0" vertOverflow="overflow" horzOverflow="overflow" vert="horz" wrap="square" lIns="91440" tIns="45720" rIns="91440" bIns="45720" numCol="1" spcCol="0" rtlCol="0" fromWordArt="0" anchor="ctr" anchorCtr="0" forceAA="0" compatLnSpc="1">
+                          <a:prstTxWarp prst="textNoShape">
+                            <a:avLst/>
+                          </a:prstTxWarp>
+                          <a:noAutofit/>
+                        </wps:bodyPr>
+                      </wps:wsp>
+                      <wps:wsp>
+                        <wps:cNvPr id="4" name="Ellipse 4"/>
+                        <wps:cNvSpPr/>
+                        <wps:spPr>
+                          <a:xfrm>
+                            <a:off x="0" y="3860800"/>
+                            <a:ext cx="876300" cy="323850"/>
+                          </a:xfrm>
+                          <a:prstGeom prst="ellipse">
+                            <a:avLst/>
+                          </a:prstGeom>
+                          <a:noFill/>
+                          <a:ln w="9525" cap="flat" cmpd="sng" algn="ctr">
+                            <a:solidFill>
+                              <a:srgbClr val="FF0000"/>
+                            </a:solidFill>
+                            <a:prstDash val="solid"/>
+                            <a:round/>
+                            <a:headEnd type="none" w="med" len="med"/>
+                            <a:tailEnd type="none" w="med" len="med"/>
+                          </a:ln>
+                        </wps:spPr>
+                        <wps:style>
+                          <a:lnRef idx="0">
+                            <a:scrgbClr r="0" g="0" b="0"/>
+                          </a:lnRef>
+                          <a:fillRef idx="0">
+                            <a:scrgbClr r="0" g="0" b="0"/>
+                          </a:fillRef>
+                          <a:effectRef idx="0">
+                            <a:scrgbClr r="0" g="0" b="0"/>
+                          </a:effectRef>
+                          <a:fontRef idx="minor">
+                            <a:schemeClr val="accent2"/>
+                          </a:fontRef>
+                        </wps:style>
+                        <wps:bodyPr rot="0" spcFirstLastPara="0" vertOverflow="overflow" horzOverflow="overflow" vert="horz" wrap="square" lIns="91440" tIns="45720" rIns="91440" bIns="45720" numCol="1" spcCol="0" rtlCol="0" fromWordArt="0" anchor="ctr" anchorCtr="0" forceAA="0" compatLnSpc="1">
+                          <a:prstTxWarp prst="textNoShape">
+                            <a:avLst/>
+                          </a:prstTxWarp>
+                          <a:noAutofit/>
+                        </wps:bodyPr>
+                      </wps:wsp>
+                      <wps:wsp>
+                        <wps:cNvPr id="5" name="Ellipse 5"/>
+                        <wps:cNvSpPr/>
+                        <wps:spPr>
+                          <a:xfrm>
+                            <a:off x="254000" y="2711450"/>
+                            <a:ext cx="876300" cy="323850"/>
+                          </a:xfrm>
+                          <a:prstGeom prst="ellipse">
+                            <a:avLst/>
+                          </a:prstGeom>
+                          <a:noFill/>
+                          <a:ln w="9525" cap="flat" cmpd="sng" algn="ctr">
+                            <a:solidFill>
+                              <a:srgbClr val="FF0000"/>
+                            </a:solidFill>
+                            <a:prstDash val="solid"/>
+                            <a:round/>
+                            <a:headEnd type="none" w="med" len="med"/>
+                            <a:tailEnd type="none" w="med" len="med"/>
+                          </a:ln>
+                        </wps:spPr>
+                        <wps:style>
+                          <a:lnRef idx="0">
+                            <a:scrgbClr r="0" g="0" b="0"/>
+                          </a:lnRef>
+                          <a:fillRef idx="0">
+                            <a:scrgbClr r="0" g="0" b="0"/>
+                          </a:fillRef>
+                          <a:effectRef idx="0">
+                            <a:scrgbClr r="0" g="0" b="0"/>
+                          </a:effectRef>
+                          <a:fontRef idx="minor">
+                            <a:schemeClr val="accent2"/>
+                          </a:fontRef>
+                        </wps:style>
+                        <wps:bodyPr rot="0" spcFirstLastPara="0" vertOverflow="overflow" horzOverflow="overflow" vert="horz" wrap="square" lIns="91440" tIns="45720" rIns="91440" bIns="45720" numCol="1" spcCol="0" rtlCol="0" fromWordArt="0" anchor="ctr" anchorCtr="0" forceAA="0" compatLnSpc="1">
+                          <a:prstTxWarp prst="textNoShape">
+                            <a:avLst/>
+                          </a:prstTxWarp>
+                          <a:noAutofit/>
+                        </wps:bodyPr>
+                      </wps:wsp>
+                      <wps:wsp>
+                        <wps:cNvPr id="6" name="Ellipse 6"/>
+                        <wps:cNvSpPr/>
+                        <wps:spPr>
+                          <a:xfrm>
+                            <a:off x="1625600" y="3803650"/>
+                            <a:ext cx="2032000" cy="323850"/>
+                          </a:xfrm>
+                          <a:prstGeom prst="ellipse">
+                            <a:avLst/>
+                          </a:prstGeom>
+                          <a:noFill/>
+                          <a:ln w="9525" cap="flat" cmpd="sng" algn="ctr">
+                            <a:solidFill>
+                              <a:srgbClr val="FF0000"/>
+                            </a:solidFill>
+                            <a:prstDash val="solid"/>
+                            <a:round/>
+                            <a:headEnd type="none" w="med" len="med"/>
+                            <a:tailEnd type="none" w="med" len="med"/>
+                          </a:ln>
+                        </wps:spPr>
+                        <wps:style>
+                          <a:lnRef idx="0">
+                            <a:scrgbClr r="0" g="0" b="0"/>
+                          </a:lnRef>
+                          <a:fillRef idx="0">
+                            <a:scrgbClr r="0" g="0" b="0"/>
+                          </a:fillRef>
+                          <a:effectRef idx="0">
+                            <a:scrgbClr r="0" g="0" b="0"/>
+                          </a:effectRef>
+                          <a:fontRef idx="minor">
+                            <a:schemeClr val="accent2"/>
+                          </a:fontRef>
+                        </wps:style>
+                        <wps:bodyPr rot="0" spcFirstLastPara="0" vertOverflow="overflow" horzOverflow="overflow" vert="horz" wrap="square" lIns="91440" tIns="45720" rIns="91440" bIns="45720" numCol="1" spcCol="0" rtlCol="0" fromWordArt="0" anchor="ctr" anchorCtr="0" forceAA="0" compatLnSpc="1">
+                          <a:prstTxWarp prst="textNoShape">
+                            <a:avLst/>
+                          </a:prstTxWarp>
+                          <a:noAutofit/>
+                        </wps:bodyPr>
+                      </wps:wsp>
+                      <wps:wsp>
+                        <wps:cNvPr id="7" name="Zone de texte 7"/>
+                        <wps:cNvSpPr txBox="1"/>
+                        <wps:spPr>
+                          <a:xfrm>
+                            <a:off x="3873500" y="3790950"/>
+                            <a:ext cx="1193800" cy="323850"/>
+                          </a:xfrm>
+                          <a:prstGeom prst="rect">
+                            <a:avLst/>
+                          </a:prstGeom>
+                          <a:solidFill>
+                            <a:schemeClr val="lt1"/>
+                          </a:solidFill>
+                          <a:ln w="6350">
+                            <a:solidFill>
+                              <a:prstClr val="black"/>
+                            </a:solidFill>
+                          </a:ln>
+                        </wps:spPr>
+                        <wps:txbx>
+                          <w:txbxContent>
+                            <w:p>
+                              <w:pPr>
+                                <w:rPr>
+                                  <w:b/>
+                                  <w:color w:val="FF0000"/>
+                                </w:rPr>
+                              </w:pPr>
+                              <w:r>
+                                <w:rPr>
+                                  <w:b/>
+                                  <w:color w:val="FF0000"/>
+                                </w:rPr>
+                                <w:t>Ne pas cocher</w:t>
+                              </w:r>
+                            </w:p>
+                          </w:txbxContent>
+                        </wps:txbx>
+                        <wps:bodyPr rot="0" spcFirstLastPara="0" vertOverflow="overflow" horzOverflow="overflow" vert="horz" wrap="square" lIns="91440" tIns="45720" rIns="91440" bIns="45720" numCol="1" spcCol="0" rtlCol="0" fromWordArt="0" anchor="t" anchorCtr="0" forceAA="0" compatLnSpc="1">
+                          <a:prstTxWarp prst="textNoShape">
+                            <a:avLst/>
+                          </a:prstTxWarp>
+                          <a:noAutofit/>
+                        </wps:bodyPr>
+                      </wps:wsp>
+                    </wpg:wgp>
+                  </a:graphicData>
+                </a:graphic>
+                <wp14:sizeRelH relativeFrom="margin">
+                  <wp14:pctWidth>0</wp14:pctWidth>
+                </wp14:sizeRelH>
+                <wp14:sizeRelV relativeFrom="margin">
+                  <wp14:pctHeight>0</wp14:pctHeight>
+                </wp14:sizeRelV>
+              </wp:anchor>
+            </w:drawing>
+          </mc:Choice>
+          <mc:Fallback>
+            <w:pict>
+              <v:group id="Groupe 9" o:spid="_x0000_s1026" style="position:absolute;margin-left:0;margin-top:3.65pt;width:399.4pt;height:329.4pt;z-index:251666432;mso-position-horizontal:left;mso-position-horizontal-relative:margin;mso-width-relative:margin;mso-height-relative:margin" coordsize="50673,41846" o:gfxdata="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">
+                <v:oval id="Ellipse 3" o:spid="_x0000_s1027" style="position:absolute;left:1460;width:6731;height:2921;visibility:visible;mso-wrap-style:square;v-text-anchor:middle" o:gfxdata="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" filled="f" strokecolor="red"/>
+                <v:oval id="Ellipse 4" o:spid="_x0000_s1028" style="position:absolute;top:38608;width:8763;height:3238;visibility:visible;mso-wrap-style:square;v-text-anchor:middle" o:gfxdata="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" filled="f" strokecolor="red"/>
+                <v:oval id="Ellipse 5" o:spid="_x0000_s1029" style="position:absolute;left:2540;top:27114;width:8763;height:3239;visibility:visible;mso-wrap-style:square;v-text-anchor:middle" o:gfxdata="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" filled="f" strokecolor="red"/>
+                <v:oval id="Ellipse 6" o:spid="_x0000_s1030" style="position:absolute;left:16256;top:38036;width:20320;height:3239;visibility:visible;mso-wrap-style:square;v-text-anchor:middle" o:gfxdata="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" filled="f" strokecolor="red"/>
+                <v:shapetype id="_x0000_t202" coordsize="21600,21600" o:spt="202" path="m,l,21600r21600,l21600,xe">
+                  <v:stroke joinstyle="miter"/>
+                  <v:path gradientshapeok="t" o:connecttype="rect"/>
+                </v:shapetype>
+                <v:shape id="Zone de texte 7" o:spid="_x0000_s1031" type="#_x0000_t202" style="position:absolute;left:38735;top:37909;width:11938;height:3239;visibility:visible;mso-wrap-style:square;v-text-anchor:top" o:gfxdata="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" fillcolor="white [3201]" strokeweight=".5pt">
+                  <v:textbox>
+                    <w:txbxContent>
+                      <w:p>
+                        <w:pPr>
+                          <w:rPr>
+                            <w:b/>
+                            <w:color w:val="FF0000"/>
+                          </w:rPr>
+                        </w:pPr>
+                        <w:r>
+                          <w:rPr>
+                            <w:b/>
+                            <w:color w:val="FF0000"/>
+                          </w:rPr>
+                          <w:t>Ne pas cocher</w:t>
+                        </w:r>
+                      </w:p>
+                    </w:txbxContent>
+                  </v:textbox>
+                </v:shape>
+                <w10:wrap anchorx="margin"/>
+                <w10:anchorlock/>
+              </v:group>
+            </w:pict>
+          </mc:Fallback>
+        </mc:AlternateContent>
+      </w:r>
+      <w:r>
+        <w:rPr>
+          <w:rFonts w:ascii="Arial" w:hAnsi="Arial"/>
+        </w:rPr>
         <w:drawing>
-          <wp:inline distT="0" distB="0" distL="0" distR="0" wp14:anchorId="6FF6DA18" wp14:editId="33DE193E">
-            <wp:extent cx="209561" cy="215911"/>
-            <wp:effectExtent l="0" t="0" r="0" b="0"/>
-            <wp:docPr id="1" name="Image 1"/>
+          <wp:inline distT="0" distB="0" distL="0" distR="0" wp14:anchorId="0CF80B0B" wp14:editId="22CC5C25">
+            <wp:extent cx="6749248" cy="4946650"/>
+            <wp:effectExtent l="0" t="0" r="0" b="6350"/>
+            <wp:docPr id="2" name="Image 2"/>
             <wp:cNvGraphicFramePr>
               <a:graphicFrameLocks xmlns:a="http://schemas.openxmlformats.org/drawingml/2006/main" noChangeAspect="1"/>
             </wp:cNvGraphicFramePr>
@@ -780,6 +1268,229 @@
                   <pic:spPr>
                     <a:xfrm>
                       <a:off x="0" y="0"/>
+                      <a:ext cx="6821597" cy="4999676"/>
+                    </a:xfrm>
+                    <a:prstGeom prst="rect">
+                      <a:avLst/>
+                    </a:prstGeom>
+                  </pic:spPr>
+                </pic:pic>
+              </a:graphicData>
+            </a:graphic>
+          </wp:inline>
+        </w:drawing>
+      </w:r>
+    </w:p>
+    <w:p>
+      <w:pPr>
+        <w:rPr>
+          <w:rFonts w:ascii="Arial" w:hAnsi="Arial"/>
+        </w:rPr>
+      </w:pPr>
+    </w:p>
+    <w:p>
+      <w:pPr>
+        <w:rPr>
+          <w:rFonts w:ascii="Arial" w:hAnsi="Arial"/>
+        </w:rPr>
+      </w:pPr>
+    </w:p>
+    <w:p>
+      <w:pPr>
+        <w:rPr>
+          <w:rFonts w:ascii="Arial" w:hAnsi="Arial"/>
+        </w:rPr>
+      </w:pPr>
+    </w:p>
+    <w:p>
+      <w:pPr>
+        <w:rPr>
+          <w:rFonts w:ascii="Arial" w:hAnsi="Arial"/>
+          <w:b/>
+          <w:u w:val="single"/>
+        </w:rPr>
+      </w:pPr>
+      <w:r>
+        <w:rPr>
+          <w:rFonts w:ascii="Arial" w:hAnsi="Arial"/>
+          <w:b/>
+          <w:u w:val="single"/>
+        </w:rPr>
+        <w:t>Raccourcis</w:t>
+      </w:r>
+      <w:r>
+        <w:rPr>
+          <w:rFonts w:ascii="Arial" w:hAnsi="Arial"/>
+          <w:b/>
+          <w:u w:val="single"/>
+        </w:rPr>
+        <w:t xml:space="preserve"> clefs</w:t>
+      </w:r>
+    </w:p>
+    <w:p>
+      <w:pPr>
+        <w:rPr>
+          <w:rFonts w:ascii="Arial" w:hAnsi="Arial"/>
+        </w:rPr>
+      </w:pPr>
+      <w:r>
+        <w:rPr>
+          <w:rFonts w:ascii="Arial" w:hAnsi="Arial"/>
+        </w:rPr>
+        <w:t xml:space="preserve">CTRL + B </w:t>
+      </w:r>
+      <w:proofErr w:type="gramStart"/>
+      <w:r>
+        <w:rPr>
+          <w:rFonts w:ascii="Arial" w:hAnsi="Arial"/>
+        </w:rPr>
+        <w:t>ou  CTRL</w:t>
+      </w:r>
+      <w:proofErr w:type="gramEnd"/>
+      <w:r>
+        <w:rPr>
+          <w:rFonts w:ascii="Arial" w:hAnsi="Arial"/>
+        </w:rPr>
+        <w:t xml:space="preserve"> clic </w:t>
+      </w:r>
+      <w:r>
+        <w:rPr>
+          <w:rFonts w:ascii="Arial" w:hAnsi="Arial"/>
+        </w:rPr>
+        <w:t>sur usage : affiche la déclaration</w:t>
+      </w:r>
+    </w:p>
+    <w:p>
+      <w:pPr>
+        <w:rPr>
+          <w:rFonts w:ascii="Arial" w:hAnsi="Arial"/>
+        </w:rPr>
+      </w:pPr>
+      <w:r>
+        <w:rPr>
+          <w:rFonts w:ascii="Arial" w:hAnsi="Arial"/>
+        </w:rPr>
+        <w:t>CTRL + &lt;espace&gt; : affiche des propositions de nommage</w:t>
+      </w:r>
+    </w:p>
+    <w:p>
+      <w:pPr>
+        <w:rPr>
+          <w:rFonts w:ascii="Arial" w:hAnsi="Arial"/>
+        </w:rPr>
+      </w:pPr>
+      <w:r>
+        <w:rPr>
+          <w:rFonts w:ascii="Arial" w:hAnsi="Arial"/>
+        </w:rPr>
+        <w:t>Shift 2 fois : ouverture fenêtre de recherche nom de fichier ou nom de propriétés</w:t>
+      </w:r>
+    </w:p>
+    <w:p>
+      <w:pPr>
+        <w:rPr>
+          <w:rFonts w:ascii="Arial" w:hAnsi="Arial"/>
+        </w:rPr>
+      </w:pPr>
+      <w:r>
+        <w:rPr>
+          <w:rFonts w:ascii="Arial" w:hAnsi="Arial"/>
+        </w:rPr>
+        <w:t>CTRL + Shift + F : ouverture fenêtre de recherche d’un texte dans un fichier</w:t>
+      </w:r>
+    </w:p>
+    <w:p>
+      <w:pPr>
+        <w:rPr>
+          <w:rFonts w:ascii="Arial" w:hAnsi="Arial"/>
+        </w:rPr>
+      </w:pPr>
+    </w:p>
+    <w:p>
+      <w:pPr>
+        <w:rPr>
+          <w:rFonts w:ascii="Arial" w:hAnsi="Arial"/>
+        </w:rPr>
+      </w:pPr>
+    </w:p>
+    <w:p>
+      <w:pPr>
+        <w:rPr>
+          <w:rFonts w:ascii="Arial" w:hAnsi="Arial"/>
+          <w:b/>
+          <w:u w:val="single"/>
+        </w:rPr>
+      </w:pPr>
+      <w:r>
+        <w:rPr>
+          <w:rFonts w:ascii="Arial" w:hAnsi="Arial"/>
+          <w:b/>
+          <w:u w:val="single"/>
+        </w:rPr>
+        <w:t>Divers</w:t>
+      </w:r>
+    </w:p>
+    <w:p>
+      <w:pPr>
+        <w:rPr>
+          <w:rFonts w:ascii="Arial" w:hAnsi="Arial"/>
+        </w:rPr>
+      </w:pPr>
+      <w:r>
+        <w:rPr>
+          <w:rFonts w:ascii="Arial" w:hAnsi="Arial"/>
+        </w:rPr>
+        <w:t>Settings :</w:t>
+      </w:r>
+      <w:r>
+        <w:rPr>
+          <w:rFonts w:ascii="Arial" w:hAnsi="Arial"/>
+        </w:rPr>
+        <w:tab/>
+        <w:t>l’</w:t>
+      </w:r>
+      <w:r>
+        <w:rPr>
+          <w:rFonts w:ascii="Arial" w:hAnsi="Arial"/>
+        </w:rPr>
+        <w:t>icône</w:t>
+      </w:r>
+      <w:r>
+        <w:rPr>
+          <w:rFonts w:ascii="Arial" w:hAnsi="Arial"/>
+        </w:rPr>
+        <w:t xml:space="preserve"> </w:t>
+      </w:r>
+      <w:r>
+        <w:rPr>
+          <w:rFonts w:ascii="Arial" w:hAnsi="Arial"/>
+          <w:noProof/>
+          <w:lang w:eastAsia="fr-FR" w:bidi="ar-SA"/>
+        </w:rPr>
+        <w:drawing>
+          <wp:inline distT="0" distB="0" distL="0" distR="0" wp14:anchorId="6FF6DA18" wp14:editId="33DE193E">
+            <wp:extent cx="209561" cy="215911"/>
+            <wp:effectExtent l="0" t="0" r="0" b="0"/>
+            <wp:docPr id="1" name="Image 1"/>
+            <wp:cNvGraphicFramePr>
+              <a:graphicFrameLocks xmlns:a="http://schemas.openxmlformats.org/drawingml/2006/main" noChangeAspect="1"/>
+            </wp:cNvGraphicFramePr>
+            <a:graphic xmlns:a="http://schemas.openxmlformats.org/drawingml/2006/main">
+              <a:graphicData uri="http://schemas.openxmlformats.org/drawingml/2006/picture">
+                <pic:pic xmlns:pic="http://schemas.openxmlformats.org/drawingml/2006/picture">
+                  <pic:nvPicPr>
+                    <pic:cNvPr id="1" name=""/>
+                    <pic:cNvPicPr/>
+                  </pic:nvPicPr>
+                  <pic:blipFill>
+                    <a:blip r:embed="rId7"/>
+                    <a:stretch>
+                      <a:fillRect/>
+                    </a:stretch>
+                  </pic:blipFill>
+                  <pic:spPr>
+                    <a:xfrm>
+                      <a:off x="0" y="0"/>
                       <a:ext cx="209561" cy="215911"/>
                     </a:xfrm>
                     <a:prstGeom prst="rect">
@@ -866,25 +1577,7 @@
         <w:rPr>
           <w:rFonts w:ascii="Arial" w:hAnsi="Arial"/>
         </w:rPr>
-        <w:t xml:space="preserve">File </w:t>
-      </w:r>
-      <w:r>
-        <w:rPr>
-          <w:rFonts w:ascii="Arial" w:hAnsi="Arial"/>
-        </w:rPr>
-        <w:t>/</w:t>
-      </w:r>
-      <w:r>
-        <w:rPr>
-          <w:rFonts w:ascii="Arial" w:hAnsi="Arial"/>
-        </w:rPr>
-        <w:t xml:space="preserve"> Project Structure... </w:t>
-      </w:r>
-      <w:r>
-        <w:rPr>
-          <w:rFonts w:ascii="Arial" w:hAnsi="Arial"/>
-        </w:rPr>
-        <w:t>/ Artifacts</w:t>
+        <w:t>File / Project Structure... / Artifacts</w:t>
       </w:r>
     </w:p>
     <w:p>
@@ -918,13 +1611,7 @@
         <w:rPr>
           <w:rFonts w:ascii="Arial" w:hAnsi="Arial"/>
         </w:rPr>
-        <w:t>Sélectionner</w:t>
-      </w:r>
-      <w:r>
-        <w:rPr>
-          <w:rFonts w:ascii="Arial" w:hAnsi="Arial"/>
-        </w:rPr>
-        <w:t xml:space="preserve"> "JAR -&gt; Fro</w:t>
+        <w:t>Sélectionner "JAR -&gt; Fro</w:t>
       </w:r>
       <w:r>
         <w:rPr>
@@ -944,13 +1631,7 @@
         <w:rPr>
           <w:rFonts w:ascii="Arial" w:hAnsi="Arial"/>
         </w:rPr>
-        <w:t>Sélectionner</w:t>
-      </w:r>
-      <w:r>
-        <w:rPr>
-          <w:rFonts w:ascii="Arial" w:hAnsi="Arial"/>
-        </w:rPr>
-        <w:t xml:space="preserve"> la "Main Class"</w:t>
+        <w:t>Sélectionner la "Main Class"</w:t>
       </w:r>
       <w:r>
         <w:rPr>
@@ -1075,15 +1756,7 @@
         <w:rPr>
           <w:rFonts w:ascii="Arial" w:hAnsi="Arial"/>
         </w:rPr>
-        <w:t xml:space="preserve"> fichier "jar" est généré dans le répertoire "out/artifacts</w:t>
-      </w:r>
-      <w:bookmarkStart w:id="0" w:name="_GoBack"/>
-      <w:bookmarkEnd w:id="0"/>
-      <w:r>
-        <w:rPr>
-          <w:rFonts w:ascii="Arial" w:hAnsi="Arial"/>
-        </w:rPr>
-        <w:t>/</w:t>
+        <w:t xml:space="preserve"> fichier "jar" est généré dans le répertoire "out/artifacts/</w:t>
       </w:r>
       <w:r>
         <w:rPr>

</xml_diff>